<commit_message>
Perbaikan dan update bab 3.
</commit_message>
<xml_diff>
--- a/Skripsi Prasusun/v1/BAB 2.docx
+++ b/Skripsi Prasusun/v1/BAB 2.docx
@@ -15,15 +15,10 @@
           <w:b/>
           <w:bCs/>
         </w:rPr>
-        <w:t>BAB I</w:t>
-      </w:r>
-      <w:r>
-        <w:rPr>
-          <w:b/>
-          <w:bCs/>
-        </w:rPr>
-        <w:t>I</w:t>
-      </w:r>
+        <w:t>BAB 2</w:t>
+      </w:r>
+      <w:bookmarkStart w:id="0" w:name="_GoBack"/>
+      <w:bookmarkEnd w:id="0"/>
       <w:r>
         <w:rPr>
           <w:b/>
@@ -123,8 +118,6 @@
         <w:ind w:firstLine="720"/>
         <w:jc w:val="both"/>
       </w:pPr>
-      <w:bookmarkStart w:id="0" w:name="_GoBack"/>
-      <w:bookmarkEnd w:id="0"/>
     </w:p>
     <w:p>
       <w:pPr>
@@ -307,19 +300,11 @@
       <w:r>
         <w:t xml:space="preserve"> (</w:t>
       </w:r>
-      <w:proofErr w:type="spellStart"/>
       <w:r>
         <w:rPr>
           <w:lang w:val="en-US"/>
         </w:rPr>
-        <w:t>Sumber</w:t>
-      </w:r>
-      <w:proofErr w:type="spellEnd"/>
-      <w:r>
-        <w:rPr>
-          <w:lang w:val="en-US"/>
-        </w:rPr>
-        <w:t xml:space="preserve">: </w:t>
+        <w:t xml:space="preserve">Sumber: </w:t>
       </w:r>
       <w:r>
         <w:t>Heaton, 2008)</w:t>
@@ -1490,9 +1475,6 @@
       <w:pPr>
         <w:spacing w:after="240"/>
         <w:jc w:val="both"/>
-        <w:rPr>
-          <w:rFonts w:hint="eastAsia"/>
-        </w:rPr>
       </w:pPr>
       <w:r>
         <w:t xml:space="preserve">Penelitian mengenai analisis kualitas lingkungan, terutama kualitas udara dan kualitas air, telah dilakukan oleh beberapa orang. Ayyalasomayajula </w:t>
@@ -2132,10 +2114,9 @@
       </w:pPr>
     </w:p>
     <w:sectPr>
-      <w:footerReference w:type="default" r:id="rId11"/>
-      <w:footerReference w:type="first" r:id="rId12"/>
+      <w:headerReference w:type="default" r:id="rId11"/>
       <w:pgSz w:w="11906" w:h="16838"/>
-      <w:pgMar w:top="1701" w:right="1418" w:bottom="1418" w:left="2155" w:header="709" w:footer="709" w:gutter="0"/>
+      <w:pgMar w:top="1701" w:right="1418" w:bottom="1418" w:left="2155" w:header="1020" w:footer="709" w:gutter="0"/>
       <w:pgNumType w:start="7"/>
       <w:cols w:space="708"/>
       <w:titlePg/>
@@ -2170,8 +2151,33 @@
 </w:endnotes>
 </file>
 
-<file path=word/footer1.xml><?xml version="1.0" encoding="utf-8"?>
-<w:ftr xmlns:wpc="http://schemas.microsoft.com/office/word/2010/wordprocessingCanvas" xmlns:mc="http://schemas.openxmlformats.org/markup-compatibility/2006" xmlns:o="urn:schemas-microsoft-com:office:office" xmlns:r="http://schemas.openxmlformats.org/officeDocument/2006/relationships" xmlns:m="http://schemas.openxmlformats.org/officeDocument/2006/math" xmlns:v="urn:schemas-microsoft-com:vml" xmlns:wp14="http://schemas.microsoft.com/office/word/2010/wordprocessingDrawing" xmlns:wp="http://schemas.openxmlformats.org/drawingml/2006/wordprocessingDrawing" xmlns:w10="urn:schemas-microsoft-com:office:word" xmlns:w="http://schemas.openxmlformats.org/wordprocessingml/2006/main" xmlns:w14="http://schemas.microsoft.com/office/word/2010/wordml" xmlns:w15="http://schemas.microsoft.com/office/word/2012/wordml" xmlns:wpg="http://schemas.microsoft.com/office/word/2010/wordprocessingGroup" xmlns:wpi="http://schemas.microsoft.com/office/word/2010/wordprocessingInk" xmlns:wne="http://schemas.microsoft.com/office/word/2006/wordml" xmlns:wps="http://schemas.microsoft.com/office/word/2010/wordprocessingShape" mc:Ignorable="w14 w15 wp14">
+<file path=word/footnotes.xml><?xml version="1.0" encoding="utf-8"?>
+<w:footnotes xmlns:wpc="http://schemas.microsoft.com/office/word/2010/wordprocessingCanvas" xmlns:mc="http://schemas.openxmlformats.org/markup-compatibility/2006" xmlns:o="urn:schemas-microsoft-com:office:office" xmlns:r="http://schemas.openxmlformats.org/officeDocument/2006/relationships" xmlns:m="http://schemas.openxmlformats.org/officeDocument/2006/math" xmlns:v="urn:schemas-microsoft-com:vml" xmlns:wp14="http://schemas.microsoft.com/office/word/2010/wordprocessingDrawing" xmlns:wp="http://schemas.openxmlformats.org/drawingml/2006/wordprocessingDrawing" xmlns:w10="urn:schemas-microsoft-com:office:word" xmlns:w="http://schemas.openxmlformats.org/wordprocessingml/2006/main" xmlns:w14="http://schemas.microsoft.com/office/word/2010/wordml" xmlns:w15="http://schemas.microsoft.com/office/word/2012/wordml" xmlns:wpg="http://schemas.microsoft.com/office/word/2010/wordprocessingGroup" xmlns:wpi="http://schemas.microsoft.com/office/word/2010/wordprocessingInk" xmlns:wne="http://schemas.microsoft.com/office/word/2006/wordml" xmlns:wps="http://schemas.microsoft.com/office/word/2010/wordprocessingShape" mc:Ignorable="w14 w15 wp14">
+  <w:footnote w:type="separator" w:id="-1">
+    <w:p>
+      <w:pPr>
+        <w:spacing w:line="240" w:lineRule="auto"/>
+      </w:pPr>
+      <w:r>
+        <w:separator/>
+      </w:r>
+    </w:p>
+  </w:footnote>
+  <w:footnote w:type="continuationSeparator" w:id="0">
+    <w:p>
+      <w:pPr>
+        <w:spacing w:line="240" w:lineRule="auto"/>
+      </w:pPr>
+      <w:r>
+        <w:continuationSeparator/>
+      </w:r>
+    </w:p>
+  </w:footnote>
+</w:footnotes>
+</file>
+
+<file path=word/header1.xml><?xml version="1.0" encoding="utf-8"?>
+<w:hdr xmlns:wpc="http://schemas.microsoft.com/office/word/2010/wordprocessingCanvas" xmlns:mc="http://schemas.openxmlformats.org/markup-compatibility/2006" xmlns:o="urn:schemas-microsoft-com:office:office" xmlns:r="http://schemas.openxmlformats.org/officeDocument/2006/relationships" xmlns:m="http://schemas.openxmlformats.org/officeDocument/2006/math" xmlns:v="urn:schemas-microsoft-com:vml" xmlns:wp14="http://schemas.microsoft.com/office/word/2010/wordprocessingDrawing" xmlns:wp="http://schemas.openxmlformats.org/drawingml/2006/wordprocessingDrawing" xmlns:w10="urn:schemas-microsoft-com:office:word" xmlns:w="http://schemas.openxmlformats.org/wordprocessingml/2006/main" xmlns:w14="http://schemas.microsoft.com/office/word/2010/wordml" xmlns:w15="http://schemas.microsoft.com/office/word/2012/wordml" xmlns:wpg="http://schemas.microsoft.com/office/word/2010/wordprocessingGroup" xmlns:wpi="http://schemas.microsoft.com/office/word/2010/wordprocessingInk" xmlns:wne="http://schemas.microsoft.com/office/word/2006/wordml" xmlns:wps="http://schemas.microsoft.com/office/word/2010/wordprocessingShape" mc:Ignorable="w14 w15 wp14">
   <w:sdt>
     <w:sdtPr>
       <w:id w:val="-1654522785"/>
@@ -2204,7 +2210,7 @@
           <w:rPr>
             <w:noProof/>
           </w:rPr>
-          <w:t>9</w:t>
+          <w:t>13</w:t>
         </w:r>
         <w:r>
           <w:rPr>
@@ -2215,79 +2221,7 @@
       </w:p>
     </w:sdtContent>
   </w:sdt>
-</w:ftr>
-</file>
-
-<file path=word/footer2.xml><?xml version="1.0" encoding="utf-8"?>
-<w:ftr xmlns:wpc="http://schemas.microsoft.com/office/word/2010/wordprocessingCanvas" xmlns:mc="http://schemas.openxmlformats.org/markup-compatibility/2006" xmlns:o="urn:schemas-microsoft-com:office:office" xmlns:r="http://schemas.openxmlformats.org/officeDocument/2006/relationships" xmlns:m="http://schemas.openxmlformats.org/officeDocument/2006/math" xmlns:v="urn:schemas-microsoft-com:vml" xmlns:wp14="http://schemas.microsoft.com/office/word/2010/wordprocessingDrawing" xmlns:wp="http://schemas.openxmlformats.org/drawingml/2006/wordprocessingDrawing" xmlns:w10="urn:schemas-microsoft-com:office:word" xmlns:w="http://schemas.openxmlformats.org/wordprocessingml/2006/main" xmlns:w14="http://schemas.microsoft.com/office/word/2010/wordml" xmlns:w15="http://schemas.microsoft.com/office/word/2012/wordml" xmlns:wpg="http://schemas.microsoft.com/office/word/2010/wordprocessingGroup" xmlns:wpi="http://schemas.microsoft.com/office/word/2010/wordprocessingInk" xmlns:wne="http://schemas.microsoft.com/office/word/2006/wordml" xmlns:wps="http://schemas.microsoft.com/office/word/2010/wordprocessingShape" mc:Ignorable="w14 w15 wp14">
-  <w:sdt>
-    <w:sdtPr>
-      <w:id w:val="698287018"/>
-      <w:docPartObj>
-        <w:docPartGallery w:val="Page Numbers (Bottom of Page)"/>
-        <w:docPartUnique/>
-      </w:docPartObj>
-    </w:sdtPr>
-    <w:sdtEndPr>
-      <w:rPr>
-        <w:noProof/>
-      </w:rPr>
-    </w:sdtEndPr>
-    <w:sdtContent>
-      <w:p>
-        <w:pPr>
-          <w:pStyle w:val="Footer"/>
-        </w:pPr>
-        <w:r>
-          <w:fldChar w:fldCharType="begin"/>
-        </w:r>
-        <w:r>
-          <w:instrText xml:space="preserve"> PAGE   \* MERGEFORMAT </w:instrText>
-        </w:r>
-        <w:r>
-          <w:fldChar w:fldCharType="separate"/>
-        </w:r>
-        <w:r>
-          <w:rPr>
-            <w:noProof/>
-          </w:rPr>
-          <w:t>7</w:t>
-        </w:r>
-        <w:r>
-          <w:rPr>
-            <w:noProof/>
-          </w:rPr>
-          <w:fldChar w:fldCharType="end"/>
-        </w:r>
-      </w:p>
-    </w:sdtContent>
-  </w:sdt>
-</w:ftr>
-</file>
-
-<file path=word/footnotes.xml><?xml version="1.0" encoding="utf-8"?>
-<w:footnotes xmlns:wpc="http://schemas.microsoft.com/office/word/2010/wordprocessingCanvas" xmlns:mc="http://schemas.openxmlformats.org/markup-compatibility/2006" xmlns:o="urn:schemas-microsoft-com:office:office" xmlns:r="http://schemas.openxmlformats.org/officeDocument/2006/relationships" xmlns:m="http://schemas.openxmlformats.org/officeDocument/2006/math" xmlns:v="urn:schemas-microsoft-com:vml" xmlns:wp14="http://schemas.microsoft.com/office/word/2010/wordprocessingDrawing" xmlns:wp="http://schemas.openxmlformats.org/drawingml/2006/wordprocessingDrawing" xmlns:w10="urn:schemas-microsoft-com:office:word" xmlns:w="http://schemas.openxmlformats.org/wordprocessingml/2006/main" xmlns:w14="http://schemas.microsoft.com/office/word/2010/wordml" xmlns:w15="http://schemas.microsoft.com/office/word/2012/wordml" xmlns:wpg="http://schemas.microsoft.com/office/word/2010/wordprocessingGroup" xmlns:wpi="http://schemas.microsoft.com/office/word/2010/wordprocessingInk" xmlns:wne="http://schemas.microsoft.com/office/word/2006/wordml" xmlns:wps="http://schemas.microsoft.com/office/word/2010/wordprocessingShape" mc:Ignorable="w14 w15 wp14">
-  <w:footnote w:type="separator" w:id="-1">
-    <w:p>
-      <w:pPr>
-        <w:spacing w:line="240" w:lineRule="auto"/>
-      </w:pPr>
-      <w:r>
-        <w:separator/>
-      </w:r>
-    </w:p>
-  </w:footnote>
-  <w:footnote w:type="continuationSeparator" w:id="0">
-    <w:p>
-      <w:pPr>
-        <w:spacing w:line="240" w:lineRule="auto"/>
-      </w:pPr>
-      <w:r>
-        <w:continuationSeparator/>
-      </w:r>
-    </w:p>
-  </w:footnote>
-</w:footnotes>
+</w:hdr>
 </file>
 
 <file path=word/numbering.xml><?xml version="1.0" encoding="utf-8"?>
@@ -4628,7 +4562,7 @@
 </file>
 
 <file path=customXml/itemProps1.xml><?xml version="1.0" encoding="utf-8"?>
-<ds:datastoreItem xmlns:ds="http://schemas.openxmlformats.org/officeDocument/2006/customXml" ds:itemID="{35BE5567-3006-47F1-8D30-9C6392A5ADCD}">
+<ds:datastoreItem xmlns:ds="http://schemas.openxmlformats.org/officeDocument/2006/customXml" ds:itemID="{B4DEE34B-A5DD-44ED-AA2E-EE8D4AE54517}">
   <ds:schemaRefs>
     <ds:schemaRef ds:uri="http://schemas.openxmlformats.org/officeDocument/2006/bibliography"/>
   </ds:schemaRefs>

</xml_diff>